<commit_message>
new entry in log
</commit_message>
<xml_diff>
--- a/doc/LCWA_log.docx
+++ b/doc/LCWA_log.docx
@@ -443,7 +443,41 @@
                 <w:szCs w:val="24"/>
                 <w:u w:val="none"/>
               </w:rPr>
-              <w:t>changed to 9.02.01, speedserver = 38658</w:t>
+              <w:t>changed to 9.02.0</w:t>
+            </w:r>
+            <w:r>
+              <w:rPr>
+                <w:b w:val="false"/>
+                <w:bCs w:val="false"/>
+                <w:i w:val="false"/>
+                <w:iCs w:val="false"/>
+                <w:strike w:val="false"/>
+                <w:dstrike w:val="false"/>
+                <w:outline w:val="false"/>
+                <w:shadow w:val="false"/>
+                <w:color w:val="000000"/>
+                <w:sz w:val="24"/>
+                <w:szCs w:val="24"/>
+                <w:u w:val="none"/>
+              </w:rPr>
+              <w:t>2</w:t>
+            </w:r>
+            <w:r>
+              <w:rPr>
+                <w:b w:val="false"/>
+                <w:bCs w:val="false"/>
+                <w:i w:val="false"/>
+                <w:iCs w:val="false"/>
+                <w:strike w:val="false"/>
+                <w:dstrike w:val="false"/>
+                <w:outline w:val="false"/>
+                <w:shadow w:val="false"/>
+                <w:color w:val="000000"/>
+                <w:sz w:val="24"/>
+                <w:szCs w:val="24"/>
+                <w:u w:val="none"/>
+              </w:rPr>
+              <w:t>, speedserver = 38658</w:t>
             </w:r>
           </w:p>
         </w:tc>
@@ -642,7 +676,41 @@
                 <w:szCs w:val="24"/>
                 <w:u w:val="none"/>
               </w:rPr>
-              <w:t>changed to 9.02.01, speedserver = 1771</w:t>
+              <w:t>changed to 9.02.0</w:t>
+            </w:r>
+            <w:r>
+              <w:rPr>
+                <w:b w:val="false"/>
+                <w:bCs w:val="false"/>
+                <w:i w:val="false"/>
+                <w:iCs w:val="false"/>
+                <w:strike w:val="false"/>
+                <w:dstrike w:val="false"/>
+                <w:outline w:val="false"/>
+                <w:shadow w:val="false"/>
+                <w:color w:val="000000"/>
+                <w:sz w:val="24"/>
+                <w:szCs w:val="24"/>
+                <w:u w:val="none"/>
+              </w:rPr>
+              <w:t>2</w:t>
+            </w:r>
+            <w:r>
+              <w:rPr>
+                <w:b w:val="false"/>
+                <w:bCs w:val="false"/>
+                <w:i w:val="false"/>
+                <w:iCs w:val="false"/>
+                <w:strike w:val="false"/>
+                <w:dstrike w:val="false"/>
+                <w:outline w:val="false"/>
+                <w:shadow w:val="false"/>
+                <w:color w:val="000000"/>
+                <w:sz w:val="24"/>
+                <w:szCs w:val="24"/>
+                <w:u w:val="none"/>
+              </w:rPr>
+              <w:t>, speedserver = 1771</w:t>
             </w:r>
           </w:p>
         </w:tc>
@@ -742,6 +810,7 @@
                 <w:szCs w:val="24"/>
                 <w:u w:val="none"/>
               </w:rPr>
+              <w:t>06:08</w:t>
             </w:r>
           </w:p>
         </w:tc>
@@ -790,6 +859,7 @@
                 <w:szCs w:val="24"/>
                 <w:u w:val="none"/>
               </w:rPr>
+              <w:t>LC24</w:t>
             </w:r>
           </w:p>
         </w:tc>
@@ -839,6 +909,7 @@
                 <w:szCs w:val="24"/>
                 <w:u w:val="none"/>
               </w:rPr>
+              <w:t>speedserver = 9686</w:t>
             </w:r>
           </w:p>
         </w:tc>

</xml_diff>

<commit_message>
more updater of doc
</commit_message>
<xml_diff>
--- a/doc/LCWA_log.docx
+++ b/doc/LCWA_log.docx
@@ -2092,7 +2092,15 @@
       </w:pPr>
       <w:r>
         <w:rPr/>
-        <w:t>cat /proc/cpu:</w:t>
+        <w:t>cat /proc/cpu</w:t>
+      </w:r>
+      <w:r>
+        <w:rPr/>
+        <w:t>info</w:t>
+      </w:r>
+      <w:r>
+        <w:rPr/>
+        <w:t>:</w:t>
       </w:r>
     </w:p>
     <w:p>

</xml_diff>

<commit_message>
replace shutil.cp with shutil.mv (so that the logfile gets updated)
</commit_message>
<xml_diff>
--- a/doc/LCWA_log.docx
+++ b/doc/LCWA_log.docx
@@ -1493,6 +1493,7 @@
                 <w:szCs w:val="24"/>
                 <w:u w:val="none"/>
               </w:rPr>
+              <w:t>3/25</w:t>
             </w:r>
           </w:p>
         </w:tc>
@@ -1541,6 +1542,7 @@
                 <w:szCs w:val="24"/>
                 <w:u w:val="none"/>
               </w:rPr>
+              <w:t>6:30</w:t>
             </w:r>
           </w:p>
         </w:tc>
@@ -1589,6 +1591,7 @@
                 <w:szCs w:val="24"/>
                 <w:u w:val="none"/>
               </w:rPr>
+              <w:t>system</w:t>
             </w:r>
           </w:p>
         </w:tc>
@@ -1638,6 +1641,7 @@
                 <w:szCs w:val="24"/>
                 <w:u w:val="none"/>
               </w:rPr>
+              <w:t>Create new branch Mar25_2024</w:t>
             </w:r>
           </w:p>
         </w:tc>
@@ -1737,6 +1741,7 @@
                 <w:szCs w:val="24"/>
                 <w:u w:val="none"/>
               </w:rPr>
+              <w:t>6:55</w:t>
             </w:r>
           </w:p>
         </w:tc>
@@ -1785,6 +1790,7 @@
                 <w:szCs w:val="24"/>
                 <w:u w:val="none"/>
               </w:rPr>
+              <w:t>LC04</w:t>
             </w:r>
           </w:p>
         </w:tc>
@@ -1834,6 +1840,7 @@
                 <w:szCs w:val="24"/>
                 <w:u w:val="none"/>
               </w:rPr>
+              <w:t>change to new branch</w:t>
             </w:r>
           </w:p>
         </w:tc>
@@ -5001,6 +5008,75 @@
           <w:shd w:fill="auto" w:val="clear"/>
         </w:rPr>
         <w:t>the branches. Feb24_2024_gh -&gt; master</w:t>
+      </w:r>
+    </w:p>
+    <w:p>
+      <w:pPr>
+        <w:pStyle w:val="Normal"/>
+        <w:bidi w:val="0"/>
+        <w:jc w:val="start"/>
+        <w:rPr>
+          <w:sz w:val="20"/>
+          <w:szCs w:val="20"/>
+          <w:highlight w:val="none"/>
+          <w:shd w:fill="auto" w:val="clear"/>
+        </w:rPr>
+      </w:pPr>
+      <w:r>
+        <w:rPr/>
+      </w:r>
+    </w:p>
+    <w:p>
+      <w:pPr>
+        <w:pStyle w:val="Normal"/>
+        <w:bidi w:val="0"/>
+        <w:jc w:val="start"/>
+        <w:rPr>
+          <w:sz w:val="20"/>
+          <w:szCs w:val="20"/>
+          <w:highlight w:val="none"/>
+          <w:shd w:fill="auto" w:val="clear"/>
+        </w:rPr>
+      </w:pPr>
+      <w:r>
+        <w:rPr>
+          <w:sz w:val="20"/>
+          <w:szCs w:val="20"/>
+          <w:shd w:fill="auto" w:val="clear"/>
+        </w:rPr>
+        <w:t>3/25 Create new branch Mar25_2024: The following topics will be addressed:</w:t>
+      </w:r>
+    </w:p>
+    <w:p>
+      <w:pPr>
+        <w:pStyle w:val="Normal"/>
+        <w:numPr>
+          <w:ilvl w:val="0"/>
+          <w:numId w:val="1"/>
+        </w:numPr>
+        <w:bidi w:val="0"/>
+        <w:jc w:val="start"/>
+        <w:rPr/>
+      </w:pPr>
+      <w:r>
+        <w:rPr/>
+        <w:t>Logging stops at around 1:00 in the morning. This might have to do with the copy of the logfile, it always stops around 1:01 ? I think this is because I use cp instead of mv. Try with mv. (line 1433)</w:t>
+      </w:r>
+    </w:p>
+    <w:p>
+      <w:pPr>
+        <w:pStyle w:val="Normal"/>
+        <w:numPr>
+          <w:ilvl w:val="0"/>
+          <w:numId w:val="1"/>
+        </w:numPr>
+        <w:bidi w:val="0"/>
+        <w:jc w:val="start"/>
+        <w:rPr/>
+      </w:pPr>
+      <w:r>
+        <w:rPr/>
+        <w:t>Read in ookla serverlist with pandas</w:t>
       </w:r>
     </w:p>
     <w:sectPr>
@@ -5061,6 +5137,273 @@
 </w:hdr>
 </file>
 
+<file path=word/numbering.xml><?xml version="1.0" encoding="utf-8"?>
+<w:numbering xmlns:w="http://schemas.openxmlformats.org/wordprocessingml/2006/main" xmlns:o="urn:schemas-microsoft-com:office:office" xmlns:r="http://schemas.openxmlformats.org/officeDocument/2006/relationships" xmlns:v="urn:schemas-microsoft-com:vml" xmlns:mc="http://schemas.openxmlformats.org/markup-compatibility/2006" xmlns:w14="http://schemas.microsoft.com/office/word/2010/wordml" mc:Ignorable="w14">
+  <w:abstractNum w:abstractNumId="1">
+    <w:lvl w:ilvl="0">
+      <w:start w:val="1"/>
+      <w:numFmt w:val="bullet"/>
+      <w:lvlText w:val=""/>
+      <w:lvlJc w:val="start"/>
+      <w:pPr>
+        <w:tabs>
+          <w:tab w:val="num" w:pos="720"/>
+        </w:tabs>
+        <w:ind w:start="720" w:hanging="360"/>
+      </w:pPr>
+      <w:rPr>
+        <w:rFonts w:ascii="Symbol" w:hAnsi="Symbol" w:cs="Symbol" w:hint="default"/>
+      </w:rPr>
+    </w:lvl>
+    <w:lvl w:ilvl="1">
+      <w:start w:val="1"/>
+      <w:numFmt w:val="bullet"/>
+      <w:lvlText w:val="◦"/>
+      <w:lvlJc w:val="start"/>
+      <w:pPr>
+        <w:tabs>
+          <w:tab w:val="num" w:pos="1080"/>
+        </w:tabs>
+        <w:ind w:start="1080" w:hanging="360"/>
+      </w:pPr>
+      <w:rPr>
+        <w:rFonts w:ascii="OpenSymbol" w:hAnsi="OpenSymbol" w:cs="OpenSymbol" w:hint="default"/>
+      </w:rPr>
+    </w:lvl>
+    <w:lvl w:ilvl="2">
+      <w:start w:val="1"/>
+      <w:numFmt w:val="bullet"/>
+      <w:lvlText w:val="▪"/>
+      <w:lvlJc w:val="start"/>
+      <w:pPr>
+        <w:tabs>
+          <w:tab w:val="num" w:pos="1440"/>
+        </w:tabs>
+        <w:ind w:start="1440" w:hanging="360"/>
+      </w:pPr>
+      <w:rPr>
+        <w:rFonts w:ascii="OpenSymbol" w:hAnsi="OpenSymbol" w:cs="OpenSymbol" w:hint="default"/>
+      </w:rPr>
+    </w:lvl>
+    <w:lvl w:ilvl="3">
+      <w:start w:val="1"/>
+      <w:numFmt w:val="bullet"/>
+      <w:lvlText w:val=""/>
+      <w:lvlJc w:val="start"/>
+      <w:pPr>
+        <w:tabs>
+          <w:tab w:val="num" w:pos="1800"/>
+        </w:tabs>
+        <w:ind w:start="1800" w:hanging="360"/>
+      </w:pPr>
+      <w:rPr>
+        <w:rFonts w:ascii="Symbol" w:hAnsi="Symbol" w:cs="Symbol" w:hint="default"/>
+      </w:rPr>
+    </w:lvl>
+    <w:lvl w:ilvl="4">
+      <w:start w:val="1"/>
+      <w:numFmt w:val="bullet"/>
+      <w:lvlText w:val="◦"/>
+      <w:lvlJc w:val="start"/>
+      <w:pPr>
+        <w:tabs>
+          <w:tab w:val="num" w:pos="2160"/>
+        </w:tabs>
+        <w:ind w:start="2160" w:hanging="360"/>
+      </w:pPr>
+      <w:rPr>
+        <w:rFonts w:ascii="OpenSymbol" w:hAnsi="OpenSymbol" w:cs="OpenSymbol" w:hint="default"/>
+      </w:rPr>
+    </w:lvl>
+    <w:lvl w:ilvl="5">
+      <w:start w:val="1"/>
+      <w:numFmt w:val="bullet"/>
+      <w:lvlText w:val="▪"/>
+      <w:lvlJc w:val="start"/>
+      <w:pPr>
+        <w:tabs>
+          <w:tab w:val="num" w:pos="2520"/>
+        </w:tabs>
+        <w:ind w:start="2520" w:hanging="360"/>
+      </w:pPr>
+      <w:rPr>
+        <w:rFonts w:ascii="OpenSymbol" w:hAnsi="OpenSymbol" w:cs="OpenSymbol" w:hint="default"/>
+      </w:rPr>
+    </w:lvl>
+    <w:lvl w:ilvl="6">
+      <w:start w:val="1"/>
+      <w:numFmt w:val="bullet"/>
+      <w:lvlText w:val=""/>
+      <w:lvlJc w:val="start"/>
+      <w:pPr>
+        <w:tabs>
+          <w:tab w:val="num" w:pos="2880"/>
+        </w:tabs>
+        <w:ind w:start="2880" w:hanging="360"/>
+      </w:pPr>
+      <w:rPr>
+        <w:rFonts w:ascii="Symbol" w:hAnsi="Symbol" w:cs="Symbol" w:hint="default"/>
+      </w:rPr>
+    </w:lvl>
+    <w:lvl w:ilvl="7">
+      <w:start w:val="1"/>
+      <w:numFmt w:val="bullet"/>
+      <w:lvlText w:val="◦"/>
+      <w:lvlJc w:val="start"/>
+      <w:pPr>
+        <w:tabs>
+          <w:tab w:val="num" w:pos="3240"/>
+        </w:tabs>
+        <w:ind w:start="3240" w:hanging="360"/>
+      </w:pPr>
+      <w:rPr>
+        <w:rFonts w:ascii="OpenSymbol" w:hAnsi="OpenSymbol" w:cs="OpenSymbol" w:hint="default"/>
+      </w:rPr>
+    </w:lvl>
+    <w:lvl w:ilvl="8">
+      <w:start w:val="1"/>
+      <w:numFmt w:val="bullet"/>
+      <w:lvlText w:val="▪"/>
+      <w:lvlJc w:val="start"/>
+      <w:pPr>
+        <w:tabs>
+          <w:tab w:val="num" w:pos="3600"/>
+        </w:tabs>
+        <w:ind w:start="3600" w:hanging="360"/>
+      </w:pPr>
+      <w:rPr>
+        <w:rFonts w:ascii="OpenSymbol" w:hAnsi="OpenSymbol" w:cs="OpenSymbol" w:hint="default"/>
+      </w:rPr>
+    </w:lvl>
+  </w:abstractNum>
+  <w:abstractNum w:abstractNumId="2">
+    <w:lvl w:ilvl="0">
+      <w:start w:val="1"/>
+      <w:numFmt w:val="none"/>
+      <w:suff w:val="nothing"/>
+      <w:lvlText w:val=""/>
+      <w:lvlJc w:val="start"/>
+      <w:pPr>
+        <w:tabs>
+          <w:tab w:val="num" w:pos="0"/>
+        </w:tabs>
+        <w:ind w:start="0" w:hanging="0"/>
+      </w:pPr>
+    </w:lvl>
+    <w:lvl w:ilvl="1">
+      <w:start w:val="1"/>
+      <w:numFmt w:val="none"/>
+      <w:suff w:val="nothing"/>
+      <w:lvlText w:val=""/>
+      <w:lvlJc w:val="start"/>
+      <w:pPr>
+        <w:tabs>
+          <w:tab w:val="num" w:pos="0"/>
+        </w:tabs>
+        <w:ind w:start="0" w:hanging="0"/>
+      </w:pPr>
+    </w:lvl>
+    <w:lvl w:ilvl="2">
+      <w:start w:val="1"/>
+      <w:numFmt w:val="none"/>
+      <w:suff w:val="nothing"/>
+      <w:lvlText w:val=""/>
+      <w:lvlJc w:val="start"/>
+      <w:pPr>
+        <w:tabs>
+          <w:tab w:val="num" w:pos="0"/>
+        </w:tabs>
+        <w:ind w:start="0" w:hanging="0"/>
+      </w:pPr>
+    </w:lvl>
+    <w:lvl w:ilvl="3">
+      <w:start w:val="1"/>
+      <w:numFmt w:val="none"/>
+      <w:suff w:val="nothing"/>
+      <w:lvlText w:val=""/>
+      <w:lvlJc w:val="start"/>
+      <w:pPr>
+        <w:tabs>
+          <w:tab w:val="num" w:pos="0"/>
+        </w:tabs>
+        <w:ind w:start="0" w:hanging="0"/>
+      </w:pPr>
+    </w:lvl>
+    <w:lvl w:ilvl="4">
+      <w:start w:val="1"/>
+      <w:numFmt w:val="none"/>
+      <w:suff w:val="nothing"/>
+      <w:lvlText w:val=""/>
+      <w:lvlJc w:val="start"/>
+      <w:pPr>
+        <w:tabs>
+          <w:tab w:val="num" w:pos="0"/>
+        </w:tabs>
+        <w:ind w:start="0" w:hanging="0"/>
+      </w:pPr>
+    </w:lvl>
+    <w:lvl w:ilvl="5">
+      <w:start w:val="1"/>
+      <w:numFmt w:val="none"/>
+      <w:suff w:val="nothing"/>
+      <w:lvlText w:val=""/>
+      <w:lvlJc w:val="start"/>
+      <w:pPr>
+        <w:tabs>
+          <w:tab w:val="num" w:pos="0"/>
+        </w:tabs>
+        <w:ind w:start="0" w:hanging="0"/>
+      </w:pPr>
+    </w:lvl>
+    <w:lvl w:ilvl="6">
+      <w:start w:val="1"/>
+      <w:numFmt w:val="none"/>
+      <w:suff w:val="nothing"/>
+      <w:lvlText w:val=""/>
+      <w:lvlJc w:val="start"/>
+      <w:pPr>
+        <w:tabs>
+          <w:tab w:val="num" w:pos="0"/>
+        </w:tabs>
+        <w:ind w:start="0" w:hanging="0"/>
+      </w:pPr>
+    </w:lvl>
+    <w:lvl w:ilvl="7">
+      <w:start w:val="1"/>
+      <w:numFmt w:val="none"/>
+      <w:suff w:val="nothing"/>
+      <w:lvlText w:val=""/>
+      <w:lvlJc w:val="start"/>
+      <w:pPr>
+        <w:tabs>
+          <w:tab w:val="num" w:pos="0"/>
+        </w:tabs>
+        <w:ind w:start="0" w:hanging="0"/>
+      </w:pPr>
+    </w:lvl>
+    <w:lvl w:ilvl="8">
+      <w:start w:val="1"/>
+      <w:numFmt w:val="none"/>
+      <w:suff w:val="nothing"/>
+      <w:lvlText w:val=""/>
+      <w:lvlJc w:val="start"/>
+      <w:pPr>
+        <w:tabs>
+          <w:tab w:val="num" w:pos="0"/>
+        </w:tabs>
+        <w:ind w:start="0" w:hanging="0"/>
+      </w:pPr>
+    </w:lvl>
+  </w:abstractNum>
+  <w:num w:numId="1">
+    <w:abstractNumId w:val="1"/>
+  </w:num>
+  <w:num w:numId="2">
+    <w:abstractNumId w:val="2"/>
+  </w:num>
+</w:numbering>
+</file>
+
 <file path=word/styles.xml><?xml version="1.0" encoding="utf-8"?>
 <w:styles xmlns:w="http://schemas.openxmlformats.org/wordprocessingml/2006/main" xmlns:w14="http://schemas.microsoft.com/office/word/2010/wordml" xmlns:mc="http://schemas.openxmlformats.org/markup-compatibility/2006" mc:Ignorable="w14">
   <w:docDefaults>
@@ -5085,7 +5428,7 @@
     <w:pPr>
       <w:widowControl/>
       <w:suppressAutoHyphens w:val="true"/>
-      <w:overflowPunct w:val="true"/>
+      <w:overflowPunct w:val="false"/>
       <w:bidi w:val="0"/>
       <w:spacing w:before="0" w:after="0"/>
       <w:jc w:val="start"/>
@@ -5104,6 +5447,13 @@
     <w:qFormat/>
     <w:rPr>
       <w:rFonts w:ascii="Liberation Mono" w:hAnsi="Liberation Mono" w:eastAsia="Liberation Mono" w:cs="Liberation Mono"/>
+    </w:rPr>
+  </w:style>
+  <w:style w:type="character" w:styleId="Bullets">
+    <w:name w:val="Bullets"/>
+    <w:qFormat/>
+    <w:rPr>
+      <w:rFonts w:ascii="OpenSymbol" w:hAnsi="OpenSymbol" w:eastAsia="OpenSymbol" w:cs="OpenSymbol"/>
     </w:rPr>
   </w:style>
   <w:style w:type="paragraph" w:styleId="Heading">

</xml_diff>

<commit_message>
added serverid translation to logging
</commit_message>
<xml_diff>
--- a/doc/LCWA_log.docx
+++ b/doc/LCWA_log.docx
@@ -1693,6 +1693,7 @@
                 <w:szCs w:val="24"/>
                 <w:u w:val="none"/>
               </w:rPr>
+              <w:t>3/26</w:t>
             </w:r>
           </w:p>
         </w:tc>
@@ -1790,7 +1791,7 @@
                 <w:szCs w:val="24"/>
                 <w:u w:val="none"/>
               </w:rPr>
-              <w:t>LC04</w:t>
+              <w:t>system</w:t>
             </w:r>
           </w:p>
         </w:tc>
@@ -1840,7 +1841,7 @@
                 <w:szCs w:val="24"/>
                 <w:u w:val="none"/>
               </w:rPr>
-              <w:t>change to new branch</w:t>
+              <w:t>added translation of id to provider,town in logging</w:t>
             </w:r>
           </w:p>
         </w:tc>
@@ -5023,7 +5024,11 @@
         </w:rPr>
       </w:pPr>
       <w:r>
-        <w:rPr/>
+        <w:rPr>
+          <w:sz w:val="20"/>
+          <w:szCs w:val="20"/>
+          <w:shd w:fill="auto" w:val="clear"/>
+        </w:rPr>
       </w:r>
     </w:p>
     <w:p>
@@ -5474,7 +5479,7 @@
     <w:pPr>
       <w:widowControl/>
       <w:suppressAutoHyphens w:val="true"/>
-      <w:overflowPunct w:val="false"/>
+      <w:overflowPunct w:val="true"/>
       <w:bidi w:val="0"/>
       <w:spacing w:before="0" w:after="0"/>
       <w:jc w:val="start"/>

</xml_diff>

<commit_message>
latest versions of doc and import
</commit_message>
<xml_diff>
--- a/doc/LCWA_log.docx
+++ b/doc/LCWA_log.docx
@@ -3557,6 +3557,81 @@
           <w:szCs w:val="16"/>
         </w:rPr>
         <w:t>DOES NOT WORK with bookworm.</w:t>
+      </w:r>
+    </w:p>
+    <w:p>
+      <w:pPr>
+        <w:pStyle w:val="Normal"/>
+        <w:bidi w:val="0"/>
+        <w:jc w:val="start"/>
+        <w:rPr/>
+      </w:pPr>
+      <w:r>
+        <w:rPr/>
+        <w:t xml:space="preserve">do </w:t>
+      </w:r>
+      <w:r>
+        <w:rPr>
+          <w:rFonts w:ascii="Courier" w:hAnsi="Courier"/>
+          <w:color w:val="000000"/>
+          <w:sz w:val="20"/>
+          <w:szCs w:val="20"/>
+          <w:shd w:fill="auto" w:val="clear"/>
+        </w:rPr>
+        <w:t>curl -O  https://install.speedtest.net/app/cli/ookla-speedtest-1.2.0-linux-armel.tgz</w:t>
+      </w:r>
+    </w:p>
+    <w:p>
+      <w:pPr>
+        <w:pStyle w:val="Normal"/>
+        <w:bidi w:val="0"/>
+        <w:jc w:val="start"/>
+        <w:rPr>
+          <w:rFonts w:ascii="Courier" w:hAnsi="Courier"/>
+        </w:rPr>
+      </w:pPr>
+      <w:r>
+        <w:rPr>
+          <w:color w:val="000000"/>
+          <w:sz w:val="20"/>
+          <w:szCs w:val="20"/>
+          <w:shd w:fill="auto" w:val="clear"/>
+        </w:rPr>
+      </w:r>
+    </w:p>
+    <w:p>
+      <w:pPr>
+        <w:pStyle w:val="Normal"/>
+        <w:bidi w:val="0"/>
+        <w:jc w:val="start"/>
+        <w:rPr>
+          <w:color w:val="000000"/>
+          <w:sz w:val="20"/>
+          <w:szCs w:val="20"/>
+          <w:highlight w:val="none"/>
+          <w:shd w:fill="auto" w:val="clear"/>
+        </w:rPr>
+      </w:pPr>
+      <w:r>
+        <w:rPr>
+          <w:rFonts w:ascii="Courier" w:hAnsi="Courier"/>
+          <w:color w:val="000000"/>
+          <w:sz w:val="20"/>
+          <w:szCs w:val="20"/>
+          <w:shd w:fill="auto" w:val="clear"/>
+        </w:rPr>
+        <w:t>and then unpack. you will have speedtest. move it to</w:t>
+      </w:r>
+    </w:p>
+    <w:p>
+      <w:pPr>
+        <w:pStyle w:val="Normal"/>
+        <w:bidi w:val="0"/>
+        <w:jc w:val="start"/>
+        <w:rPr/>
+      </w:pPr>
+      <w:r>
+        <w:rPr/>
       </w:r>
     </w:p>
     <w:p>

</xml_diff>

<commit_message>
added countdown to wait time
</commit_message>
<xml_diff>
--- a/doc/LCWA_log.docx
+++ b/doc/LCWA_log.docx
@@ -3697,10 +3697,16 @@
         <w:pStyle w:val="Normal"/>
         <w:bidi w:val="0"/>
         <w:jc w:val="start"/>
-        <w:rPr/>
-      </w:pPr>
-      <w:r>
-        <w:rPr/>
+        <w:rPr>
+          <w:b/>
+          <w:bCs/>
+        </w:rPr>
+      </w:pPr>
+      <w:r>
+        <w:rPr>
+          <w:b/>
+          <w:bCs/>
+        </w:rPr>
         <w:t>add crontab entries</w:t>
       </w:r>
     </w:p>
@@ -3709,10 +3715,16 @@
         <w:pStyle w:val="Normal"/>
         <w:bidi w:val="0"/>
         <w:jc w:val="start"/>
-        <w:rPr/>
-      </w:pPr>
-      <w:r>
-        <w:rPr/>
+        <w:rPr>
+          <w:b/>
+          <w:bCs/>
+        </w:rPr>
+      </w:pPr>
+      <w:r>
+        <w:rPr>
+          <w:b/>
+          <w:bCs/>
+        </w:rPr>
         <w:t xml:space="preserve">crontab -e </w:t>
       </w:r>
     </w:p>
@@ -3721,31 +3733,84 @@
         <w:pStyle w:val="Normal"/>
         <w:bidi w:val="0"/>
         <w:jc w:val="start"/>
-        <w:rPr/>
-      </w:pPr>
-      <w:r>
-        <w:rPr/>
-      </w:r>
-    </w:p>
-    <w:p>
-      <w:pPr>
-        <w:pStyle w:val="Normal"/>
-        <w:bidi w:val="0"/>
-        <w:jc w:val="start"/>
-        <w:rPr/>
-      </w:pPr>
-      <w:r>
-        <w:rPr/>
+        <w:rPr>
+          <w:b/>
+          <w:bCs/>
+        </w:rPr>
+      </w:pPr>
+      <w:r>
+        <w:rPr>
+          <w:b/>
+          <w:bCs/>
+        </w:rPr>
+      </w:r>
+    </w:p>
+    <w:p>
+      <w:pPr>
+        <w:pStyle w:val="Normal"/>
+        <w:bidi w:val="0"/>
+        <w:jc w:val="start"/>
+        <w:rPr>
+          <w:b/>
+          <w:bCs/>
+        </w:rPr>
+      </w:pPr>
+      <w:r>
+        <w:rPr>
+          <w:b/>
+          <w:bCs/>
+        </w:rPr>
         <w:t>sudo crontab -e</w:t>
       </w:r>
     </w:p>
     <w:p>
       <w:pPr>
         <w:pStyle w:val="Normal"/>
-        <w:rPr/>
-      </w:pPr>
-      <w:r>
-        <w:rPr/>
+        <w:bidi w:val="0"/>
+        <w:jc w:val="start"/>
+        <w:rPr>
+          <w:b/>
+          <w:bCs/>
+        </w:rPr>
+      </w:pPr>
+      <w:r>
+        <w:rPr>
+          <w:b/>
+          <w:bCs/>
+        </w:rPr>
+      </w:r>
+    </w:p>
+    <w:p>
+      <w:pPr>
+        <w:pStyle w:val="Normal"/>
+        <w:bidi w:val="0"/>
+        <w:jc w:val="start"/>
+        <w:rPr>
+          <w:b/>
+          <w:bCs/>
+        </w:rPr>
+      </w:pPr>
+      <w:r>
+        <w:rPr>
+          <w:b/>
+          <w:bCs/>
+        </w:rPr>
+        <w:t>Don't forget to set the timezone and wifi location</w:t>
+      </w:r>
+    </w:p>
+    <w:p>
+      <w:pPr>
+        <w:pStyle w:val="Normal"/>
+        <w:rPr>
+          <w:b/>
+          <w:bCs/>
+        </w:rPr>
+      </w:pPr>
+      <w:r>
+        <w:rPr>
+          <w:b/>
+          <w:bCs/>
+        </w:rPr>
       </w:r>
     </w:p>
     <w:p>

</xml_diff>